<commit_message>
Add picture of gui to documentation
Also description of Problems with programming app
</commit_message>
<xml_diff>
--- a/Projektdokumente/Projektdokumentation.docx
+++ b/Projektdokumente/Projektdokumentation.docx
@@ -1,6 +1,6 @@
 
 <file path=word/document.xml><?xml version="1.0" encoding="utf-8"?>
-<w:document xmlns:wpc="http://schemas.microsoft.com/office/word/2010/wordprocessingCanvas" xmlns:mo="http://schemas.microsoft.com/office/mac/office/2008/main" xmlns:mc="http://schemas.openxmlformats.org/markup-compatibility/2006" xmlns:mv="urn:schemas-microsoft-com:mac:vml" xmlns:o="urn:schemas-microsoft-com:office:office" xmlns:r="http://schemas.openxmlformats.org/officeDocument/2006/relationships" xmlns:m="http://schemas.openxmlformats.org/officeDocument/2006/math" xmlns:v="urn:schemas-microsoft-com:vml" xmlns:wp14="http://schemas.microsoft.com/office/word/2010/wordprocessingDrawing" xmlns:wp="http://schemas.openxmlformats.org/drawingml/2006/wordprocessingDrawing" xmlns:w10="urn:schemas-microsoft-com:office:word" xmlns:w="http://schemas.openxmlformats.org/wordprocessingml/2006/main" xmlns:w14="http://schemas.microsoft.com/office/word/2010/wordml" xmlns:w15="http://schemas.microsoft.com/office/word/2012/wordml" xmlns:wpg="http://schemas.microsoft.com/office/word/2010/wordprocessingGroup" xmlns:wpi="http://schemas.microsoft.com/office/word/2010/wordprocessingInk" xmlns:wne="http://schemas.microsoft.com/office/word/2006/wordml" xmlns:wps="http://schemas.microsoft.com/office/word/2010/wordprocessingShape" mc:Ignorable="w14 w15 wp14">
+<w:document xmlns:wpc="http://schemas.microsoft.com/office/word/2010/wordprocessingCanvas" xmlns:cx="http://schemas.microsoft.com/office/drawing/2014/chartex" xmlns:cx1="http://schemas.microsoft.com/office/drawing/2015/9/8/chartex" xmlns:cx2="http://schemas.microsoft.com/office/drawing/2015/10/21/chartex" xmlns:cx3="http://schemas.microsoft.com/office/drawing/2016/5/9/chartex" xmlns:cx4="http://schemas.microsoft.com/office/drawing/2016/5/10/chartex" xmlns:cx5="http://schemas.microsoft.com/office/drawing/2016/5/11/chartex" xmlns:cx6="http://schemas.microsoft.com/office/drawing/2016/5/12/chartex" xmlns:cx7="http://schemas.microsoft.com/office/drawing/2016/5/13/chartex" xmlns:cx8="http://schemas.microsoft.com/office/drawing/2016/5/14/chartex" xmlns:mc="http://schemas.openxmlformats.org/markup-compatibility/2006" xmlns:aink="http://schemas.microsoft.com/office/drawing/2016/ink" xmlns:am3d="http://schemas.microsoft.com/office/drawing/2017/model3d" xmlns:o="urn:schemas-microsoft-com:office:office" xmlns:r="http://schemas.openxmlformats.org/officeDocument/2006/relationships" xmlns:m="http://schemas.openxmlformats.org/officeDocument/2006/math" xmlns:v="urn:schemas-microsoft-com:vml" xmlns:wp14="http://schemas.microsoft.com/office/word/2010/wordprocessingDrawing" xmlns:wp="http://schemas.openxmlformats.org/drawingml/2006/wordprocessingDrawing" xmlns:w10="urn:schemas-microsoft-com:office:word" xmlns:w="http://schemas.openxmlformats.org/wordprocessingml/2006/main" xmlns:w14="http://schemas.microsoft.com/office/word/2010/wordml" xmlns:w15="http://schemas.microsoft.com/office/word/2012/wordml" xmlns:w16cid="http://schemas.microsoft.com/office/word/2016/wordml/cid" xmlns:w16se="http://schemas.microsoft.com/office/word/2015/wordml/symex" xmlns:wpg="http://schemas.microsoft.com/office/word/2010/wordprocessingGroup" xmlns:wpi="http://schemas.microsoft.com/office/word/2010/wordprocessingInk" xmlns:wne="http://schemas.microsoft.com/office/word/2006/wordml" xmlns:wps="http://schemas.microsoft.com/office/word/2010/wordprocessingShape" mc:Ignorable="w14 w15 w16se w16cid wp14">
   <w:body>
     <w:p>
       <w:pPr>
@@ -334,7 +334,6 @@
           <w:sz w:val="40"/>
           <w:szCs w:val="40"/>
         </w:rPr>
-        <w:lastRenderedPageBreak/>
         <w:t>Inhaltsverzeichnis</w:t>
       </w:r>
     </w:p>
@@ -358,6 +357,14 @@
     </w:p>
     <w:sdt>
       <w:sdtPr>
+        <w:rPr>
+          <w:rFonts w:ascii="Times New Roman" w:eastAsiaTheme="minorHAnsi" w:hAnsi="Times New Roman" w:cs="Times New Roman"/>
+          <w:b w:val="0"/>
+          <w:bCs w:val="0"/>
+          <w:color w:val="auto"/>
+          <w:sz w:val="24"/>
+          <w:szCs w:val="24"/>
+        </w:rPr>
         <w:id w:val="161588862"/>
         <w:docPartObj>
           <w:docPartGallery w:val="Table of Contents"/>
@@ -366,11 +373,7 @@
       </w:sdtPr>
       <w:sdtEndPr>
         <w:rPr>
-          <w:rFonts w:ascii="Times New Roman" w:eastAsiaTheme="minorHAnsi" w:hAnsi="Times New Roman" w:cs="Times New Roman"/>
           <w:noProof/>
-          <w:color w:val="auto"/>
-          <w:sz w:val="24"/>
-          <w:szCs w:val="24"/>
         </w:rPr>
       </w:sdtEndPr>
       <w:sdtContent>
@@ -420,7 +423,7 @@
           <w:hyperlink w:anchor="_Toc493683213" w:history="1">
             <w:r>
               <w:rPr>
-                <w:rStyle w:val="Link"/>
+                <w:rStyle w:val="Hyperlink"/>
                 <w:noProof/>
               </w:rPr>
               <w:t>1.</w:t>
@@ -440,7 +443,7 @@
             </w:r>
             <w:r>
               <w:rPr>
-                <w:rStyle w:val="Link"/>
+                <w:rStyle w:val="Hyperlink"/>
                 <w:noProof/>
               </w:rPr>
               <w:t>Projektinitiierung</w:t>
@@ -515,7 +518,7 @@
           <w:hyperlink w:anchor="_Toc493683214" w:history="1">
             <w:r>
               <w:rPr>
-                <w:rStyle w:val="Link"/>
+                <w:rStyle w:val="Hyperlink"/>
                 <w:noProof/>
               </w:rPr>
               <w:t>1.1</w:t>
@@ -534,7 +537,7 @@
             </w:r>
             <w:r>
               <w:rPr>
-                <w:rStyle w:val="Link"/>
+                <w:rStyle w:val="Hyperlink"/>
                 <w:noProof/>
               </w:rPr>
               <w:t>Arbeitspakete (für Details siehe Anhang Arbeitspakete)</w:t>
@@ -609,7 +612,7 @@
           <w:hyperlink w:anchor="_Toc493683215" w:history="1">
             <w:r>
               <w:rPr>
-                <w:rStyle w:val="Link"/>
+                <w:rStyle w:val="Hyperlink"/>
                 <w:noProof/>
               </w:rPr>
               <w:t xml:space="preserve">1.2 </w:t>
@@ -628,7 +631,7 @@
             </w:r>
             <w:r>
               <w:rPr>
-                <w:rStyle w:val="Link"/>
+                <w:rStyle w:val="Hyperlink"/>
                 <w:noProof/>
               </w:rPr>
               <w:t>Projektrahmen</w:t>
@@ -701,7 +704,7 @@
           <w:hyperlink w:anchor="_Toc493683216" w:history="1">
             <w:r>
               <w:rPr>
-                <w:rStyle w:val="Link"/>
+                <w:rStyle w:val="Hyperlink"/>
                 <w:noProof/>
               </w:rPr>
               <w:t>1.2.1</w:t>
@@ -718,7 +721,7 @@
             </w:r>
             <w:r>
               <w:rPr>
-                <w:rStyle w:val="Link"/>
+                <w:rStyle w:val="Hyperlink"/>
                 <w:noProof/>
               </w:rPr>
               <w:t>Personal und Ressourcen</w:t>
@@ -791,7 +794,7 @@
           <w:hyperlink w:anchor="_Toc493683217" w:history="1">
             <w:r>
               <w:rPr>
-                <w:rStyle w:val="Link"/>
+                <w:rStyle w:val="Hyperlink"/>
                 <w:noProof/>
               </w:rPr>
               <w:t>1.2.2</w:t>
@@ -808,7 +811,7 @@
             </w:r>
             <w:r>
               <w:rPr>
-                <w:rStyle w:val="Link"/>
+                <w:rStyle w:val="Hyperlink"/>
                 <w:noProof/>
               </w:rPr>
               <w:t>Ergebnisse</w:t>
@@ -881,7 +884,7 @@
           <w:hyperlink w:anchor="_Toc493683218" w:history="1">
             <w:r>
               <w:rPr>
-                <w:rStyle w:val="Link"/>
+                <w:rStyle w:val="Hyperlink"/>
                 <w:noProof/>
               </w:rPr>
               <w:t>1.2.3</w:t>
@@ -898,7 +901,7 @@
             </w:r>
             <w:r>
               <w:rPr>
-                <w:rStyle w:val="Link"/>
+                <w:rStyle w:val="Hyperlink"/>
                 <w:noProof/>
               </w:rPr>
               <w:t>Zuständigkeiten</w:t>
@@ -971,7 +974,7 @@
           <w:hyperlink w:anchor="_Toc493683219" w:history="1">
             <w:r>
               <w:rPr>
-                <w:rStyle w:val="Link"/>
+                <w:rStyle w:val="Hyperlink"/>
                 <w:noProof/>
               </w:rPr>
               <w:t>1.2.4</w:t>
@@ -988,7 +991,7 @@
             </w:r>
             <w:r>
               <w:rPr>
-                <w:rStyle w:val="Link"/>
+                <w:rStyle w:val="Hyperlink"/>
                 <w:noProof/>
               </w:rPr>
               <w:t>Zeitpläne</w:t>
@@ -1064,7 +1067,7 @@
           <w:hyperlink w:anchor="_Toc493683220" w:history="1">
             <w:r>
               <w:rPr>
-                <w:rStyle w:val="Link"/>
+                <w:rStyle w:val="Hyperlink"/>
                 <w:noProof/>
               </w:rPr>
               <w:t>2</w:t>
@@ -1084,7 +1087,7 @@
             </w:r>
             <w:r>
               <w:rPr>
-                <w:rStyle w:val="Link"/>
+                <w:rStyle w:val="Hyperlink"/>
                 <w:noProof/>
               </w:rPr>
               <w:t>Projektplanung</w:t>
@@ -1159,7 +1162,7 @@
           <w:hyperlink w:anchor="_Toc493683221" w:history="1">
             <w:r>
               <w:rPr>
-                <w:rStyle w:val="Link"/>
+                <w:rStyle w:val="Hyperlink"/>
                 <w:noProof/>
               </w:rPr>
               <w:t>2.1</w:t>
@@ -1178,7 +1181,7 @@
             </w:r>
             <w:r>
               <w:rPr>
-                <w:rStyle w:val="Link"/>
+                <w:rStyle w:val="Hyperlink"/>
                 <w:noProof/>
               </w:rPr>
               <w:t>Projektstrukturplan</w:t>
@@ -1253,7 +1256,7 @@
           <w:hyperlink w:anchor="_Toc493683222" w:history="1">
             <w:r>
               <w:rPr>
-                <w:rStyle w:val="Link"/>
+                <w:rStyle w:val="Hyperlink"/>
                 <w:noProof/>
               </w:rPr>
               <w:t>2.2</w:t>
@@ -1272,7 +1275,7 @@
             </w:r>
             <w:r>
               <w:rPr>
-                <w:rStyle w:val="Link"/>
+                <w:rStyle w:val="Hyperlink"/>
                 <w:noProof/>
               </w:rPr>
               <w:t>Gantt-Diagramm</w:t>
@@ -1348,7 +1351,7 @@
           <w:hyperlink w:anchor="_Toc493683223" w:history="1">
             <w:r>
               <w:rPr>
-                <w:rStyle w:val="Link"/>
+                <w:rStyle w:val="Hyperlink"/>
                 <w:noProof/>
               </w:rPr>
               <w:t>3</w:t>
@@ -1368,7 +1371,7 @@
             </w:r>
             <w:r>
               <w:rPr>
-                <w:rStyle w:val="Link"/>
+                <w:rStyle w:val="Hyperlink"/>
                 <w:noProof/>
               </w:rPr>
               <w:t>Projektcontrolling</w:t>
@@ -1443,7 +1446,7 @@
           <w:hyperlink w:anchor="_Toc493683224" w:history="1">
             <w:r>
               <w:rPr>
-                <w:rStyle w:val="Link"/>
+                <w:rStyle w:val="Hyperlink"/>
                 <w:noProof/>
               </w:rPr>
               <w:t>3.1</w:t>
@@ -1462,7 +1465,7 @@
             </w:r>
             <w:r>
               <w:rPr>
-                <w:rStyle w:val="Link"/>
+                <w:rStyle w:val="Hyperlink"/>
                 <w:noProof/>
               </w:rPr>
               <w:t>Messverfahren</w:t>
@@ -1534,7 +1537,7 @@
           <w:hyperlink w:anchor="_Toc493683225" w:history="1">
             <w:r>
               <w:rPr>
-                <w:rStyle w:val="Link"/>
+                <w:rStyle w:val="Hyperlink"/>
                 <w:noProof/>
               </w:rPr>
               <w:t>3.1.1 Ausgefülltes Prüfprotokoll..</w:t>
@@ -1609,7 +1612,7 @@
           <w:hyperlink w:anchor="_Toc493683226" w:history="1">
             <w:r>
               <w:rPr>
-                <w:rStyle w:val="Link"/>
+                <w:rStyle w:val="Hyperlink"/>
                 <w:noProof/>
               </w:rPr>
               <w:t>3.2</w:t>
@@ -1628,7 +1631,7 @@
             </w:r>
             <w:r>
               <w:rPr>
-                <w:rStyle w:val="Link"/>
+                <w:rStyle w:val="Hyperlink"/>
                 <w:noProof/>
               </w:rPr>
               <w:t>Portierung VHDL-Code auf DE1-Soc-Board</w:t>
@@ -1700,7 +1703,7 @@
           <w:hyperlink w:anchor="_Toc493683227" w:history="1">
             <w:r>
               <w:rPr>
-                <w:rStyle w:val="Link"/>
+                <w:rStyle w:val="Hyperlink"/>
                 <w:noProof/>
               </w:rPr>
               <w:t>3.2.1 Prüfprotokoll</w:t>
@@ -1775,7 +1778,7 @@
           <w:hyperlink w:anchor="_Toc493683228" w:history="1">
             <w:r>
               <w:rPr>
-                <w:rStyle w:val="Link"/>
+                <w:rStyle w:val="Hyperlink"/>
                 <w:noProof/>
               </w:rPr>
               <w:t>3.3</w:t>
@@ -1794,7 +1797,7 @@
             </w:r>
             <w:r>
               <w:rPr>
-                <w:rStyle w:val="Link"/>
+                <w:rStyle w:val="Hyperlink"/>
                 <w:noProof/>
               </w:rPr>
               <w:t>Open-CL-Lösung</w:t>
@@ -1867,7 +1870,7 @@
           <w:hyperlink w:anchor="_Toc493683229" w:history="1">
             <w:r>
               <w:rPr>
-                <w:rStyle w:val="Link"/>
+                <w:rStyle w:val="Hyperlink"/>
                 <w:noProof/>
               </w:rPr>
               <w:t>3.3.1</w:t>
@@ -1884,7 +1887,7 @@
             </w:r>
             <w:r>
               <w:rPr>
-                <w:rStyle w:val="Link"/>
+                <w:rStyle w:val="Hyperlink"/>
                 <w:noProof/>
               </w:rPr>
               <w:t>Prüfprotokoll</w:t>
@@ -1958,7 +1961,7 @@
           <w:hyperlink w:anchor="_Toc493683230" w:history="1">
             <w:r>
               <w:rPr>
-                <w:rStyle w:val="Link"/>
+                <w:rStyle w:val="Hyperlink"/>
                 <w:noProof/>
               </w:rPr>
               <w:t>3.4 GANTT-Diagramm mit Vergleich zur Projektplanung</w:t>
@@ -2034,7 +2037,7 @@
           <w:hyperlink w:anchor="_Toc493683231" w:history="1">
             <w:r>
               <w:rPr>
-                <w:rStyle w:val="Link"/>
+                <w:rStyle w:val="Hyperlink"/>
                 <w:noProof/>
               </w:rPr>
               <w:t>4</w:t>
@@ -2054,7 +2057,7 @@
             </w:r>
             <w:r>
               <w:rPr>
-                <w:rStyle w:val="Link"/>
+                <w:rStyle w:val="Hyperlink"/>
                 <w:noProof/>
               </w:rPr>
               <w:t>Projektende</w:t>
@@ -2129,7 +2132,7 @@
           <w:hyperlink w:anchor="_Toc493683232" w:history="1">
             <w:r>
               <w:rPr>
-                <w:rStyle w:val="Link"/>
+                <w:rStyle w:val="Hyperlink"/>
                 <w:noProof/>
               </w:rPr>
               <w:t>4.1</w:t>
@@ -2148,7 +2151,7 @@
             </w:r>
             <w:r>
               <w:rPr>
-                <w:rStyle w:val="Link"/>
+                <w:rStyle w:val="Hyperlink"/>
                 <w:noProof/>
               </w:rPr>
               <w:t>Aufgetretene Probleme</w:t>
@@ -2223,7 +2226,7 @@
           <w:hyperlink w:anchor="_Toc493683233" w:history="1">
             <w:r>
               <w:rPr>
-                <w:rStyle w:val="Link"/>
+                <w:rStyle w:val="Hyperlink"/>
                 <w:noProof/>
               </w:rPr>
               <w:t>4.2</w:t>
@@ -2242,7 +2245,7 @@
             </w:r>
             <w:r>
               <w:rPr>
-                <w:rStyle w:val="Link"/>
+                <w:rStyle w:val="Hyperlink"/>
                 <w:noProof/>
               </w:rPr>
               <w:t>Resümee</w:t>
@@ -4192,6 +4195,7 @@
       </w:pPr>
       <w:bookmarkStart w:id="7" w:name="_Toc493683220"/>
       <w:r>
+        <w:lastRenderedPageBreak/>
         <w:t>2</w:t>
       </w:r>
       <w:r>
@@ -4483,6 +4487,7 @@
           <w:rFonts w:asciiTheme="minorHAnsi" w:hAnsiTheme="minorHAnsi"/>
           <w:sz w:val="24"/>
         </w:rPr>
+        <w:lastRenderedPageBreak/>
         <w:t>Danach haben wir uns auf den zeitlichen Auflauf des Projektes geeinigt, welchen wir mit Hilfe des Gantt- Diagramm dargestellt haben. Im Diagramm sind die Sammel- und Einzelvorgänge zu sehen und deren zeitliche Einteilung.</w:t>
       </w:r>
     </w:p>
@@ -4678,45 +4683,45 @@
       </w:pPr>
       <w:bookmarkStart w:id="10" w:name="_Toc493683223"/>
       <w:r>
+        <w:t>Projektcontrolling</w:t>
+      </w:r>
+      <w:bookmarkEnd w:id="10"/>
+    </w:p>
+    <w:p>
+      <w:pPr>
+        <w:ind w:left="360"/>
+      </w:pPr>
+    </w:p>
+    <w:p>
+      <w:pPr>
+        <w:pStyle w:val="Standard1"/>
+        <w:rPr>
+          <w:rFonts w:asciiTheme="minorHAnsi" w:hAnsiTheme="minorHAnsi"/>
+          <w:sz w:val="24"/>
+        </w:rPr>
+      </w:pPr>
+      <w:r>
+        <w:rPr>
+          <w:rFonts w:asciiTheme="minorHAnsi" w:hAnsiTheme="minorHAnsi"/>
+          <w:sz w:val="24"/>
+        </w:rPr>
+        <w:t>Nun folgte das Projektcontrolling.</w:t>
+      </w:r>
+    </w:p>
+    <w:p>
+      <w:pPr>
+        <w:pStyle w:val="Standard1"/>
+        <w:rPr>
+          <w:rFonts w:asciiTheme="minorHAnsi" w:hAnsiTheme="minorHAnsi"/>
+          <w:sz w:val="24"/>
+        </w:rPr>
+      </w:pPr>
+      <w:r>
+        <w:rPr>
+          <w:rFonts w:asciiTheme="minorHAnsi" w:hAnsiTheme="minorHAnsi"/>
+          <w:sz w:val="24"/>
+        </w:rPr>
         <w:lastRenderedPageBreak/>
-        <w:t>Projektcontrolling</w:t>
-      </w:r>
-      <w:bookmarkEnd w:id="10"/>
-    </w:p>
-    <w:p>
-      <w:pPr>
-        <w:ind w:left="360"/>
-      </w:pPr>
-    </w:p>
-    <w:p>
-      <w:pPr>
-        <w:pStyle w:val="Standard1"/>
-        <w:rPr>
-          <w:rFonts w:asciiTheme="minorHAnsi" w:hAnsiTheme="minorHAnsi"/>
-          <w:sz w:val="24"/>
-        </w:rPr>
-      </w:pPr>
-      <w:r>
-        <w:rPr>
-          <w:rFonts w:asciiTheme="minorHAnsi" w:hAnsiTheme="minorHAnsi"/>
-          <w:sz w:val="24"/>
-        </w:rPr>
-        <w:t>Nun folgte das Projektcontrolling.</w:t>
-      </w:r>
-    </w:p>
-    <w:p>
-      <w:pPr>
-        <w:pStyle w:val="Standard1"/>
-        <w:rPr>
-          <w:rFonts w:asciiTheme="minorHAnsi" w:hAnsiTheme="minorHAnsi"/>
-          <w:sz w:val="24"/>
-        </w:rPr>
-      </w:pPr>
-      <w:r>
-        <w:rPr>
-          <w:rFonts w:asciiTheme="minorHAnsi" w:hAnsiTheme="minorHAnsi"/>
-          <w:sz w:val="24"/>
-        </w:rPr>
         <w:t xml:space="preserve">Nach jedem Softwareabschnitt haben wir </w:t>
       </w:r>
       <w:r>
@@ -4867,138 +4872,74 @@
     </w:p>
     <w:p>
       <w:pPr>
-        <w:pStyle w:val="Listenabsatz"/>
-        <w:ind w:left="740"/>
-      </w:pPr>
-    </w:p>
-    <w:p>
-      <w:pPr>
-        <w:jc w:val="center"/>
-        <w:rPr>
-          <w:b/>
-          <w:sz w:val="36"/>
-          <w:szCs w:val="36"/>
-          <w:u w:val="single"/>
-        </w:rPr>
-      </w:pPr>
-    </w:p>
-    <w:p>
-      <w:pPr>
-        <w:jc w:val="center"/>
-        <w:rPr>
-          <w:b/>
-          <w:sz w:val="36"/>
-          <w:szCs w:val="36"/>
-          <w:u w:val="single"/>
-        </w:rPr>
-      </w:pPr>
-    </w:p>
-    <w:p>
-      <w:pPr>
-        <w:jc w:val="center"/>
-        <w:rPr>
-          <w:b/>
-          <w:sz w:val="36"/>
-          <w:szCs w:val="36"/>
-          <w:u w:val="single"/>
-        </w:rPr>
-      </w:pPr>
-    </w:p>
-    <w:p>
-      <w:pPr>
-        <w:jc w:val="center"/>
-        <w:rPr>
-          <w:b/>
-          <w:sz w:val="36"/>
-          <w:szCs w:val="36"/>
-          <w:u w:val="single"/>
-        </w:rPr>
-      </w:pPr>
-    </w:p>
-    <w:p>
-      <w:pPr>
-        <w:jc w:val="center"/>
-        <w:rPr>
-          <w:b/>
-          <w:sz w:val="36"/>
-          <w:szCs w:val="36"/>
-          <w:u w:val="single"/>
-        </w:rPr>
-      </w:pPr>
-    </w:p>
-    <w:p>
-      <w:pPr>
-        <w:jc w:val="center"/>
-        <w:rPr>
-          <w:b/>
-          <w:sz w:val="36"/>
-          <w:szCs w:val="36"/>
-          <w:u w:val="single"/>
-        </w:rPr>
-      </w:pPr>
-    </w:p>
-    <w:p>
-      <w:pPr>
-        <w:jc w:val="center"/>
-        <w:rPr>
-          <w:b/>
-          <w:sz w:val="36"/>
-          <w:szCs w:val="36"/>
-          <w:u w:val="single"/>
-        </w:rPr>
-      </w:pPr>
-    </w:p>
-    <w:p>
-      <w:pPr>
         <w:jc w:val="center"/>
         <w:rPr>
           <w:sz w:val="28"/>
           <w:szCs w:val="28"/>
         </w:rPr>
       </w:pPr>
-      <w:commentRangeStart w:id="12"/>
-      <w:commentRangeStart w:id="13"/>
-      <w:proofErr w:type="spellStart"/>
-      <w:r>
+      <w:r>
+        <w:rPr>
+          <w:noProof/>
+        </w:rPr>
+        <w:lastRenderedPageBreak/>
+        <w:drawing>
+          <wp:inline distT="0" distB="0" distL="0" distR="0" wp14:anchorId="1AFD4E78" wp14:editId="70C6C903">
+            <wp:extent cx="5756910" cy="3348990"/>
+            <wp:effectExtent l="0" t="0" r="0" b="3810"/>
+            <wp:docPr id="3" name="Grafik 3"/>
+            <wp:cNvGraphicFramePr>
+              <a:graphicFrameLocks xmlns:a="http://schemas.openxmlformats.org/drawingml/2006/main" noChangeAspect="1"/>
+            </wp:cNvGraphicFramePr>
+            <a:graphic xmlns:a="http://schemas.openxmlformats.org/drawingml/2006/main">
+              <a:graphicData uri="http://schemas.openxmlformats.org/drawingml/2006/picture">
+                <pic:pic xmlns:pic="http://schemas.openxmlformats.org/drawingml/2006/picture">
+                  <pic:nvPicPr>
+                    <pic:cNvPr id="1" name=""/>
+                    <pic:cNvPicPr/>
+                  </pic:nvPicPr>
+                  <pic:blipFill>
+                    <a:blip r:embed="rId10"/>
+                    <a:stretch>
+                      <a:fillRect/>
+                    </a:stretch>
+                  </pic:blipFill>
+                  <pic:spPr>
+                    <a:xfrm>
+                      <a:off x="0" y="0"/>
+                      <a:ext cx="5756910" cy="3348990"/>
+                    </a:xfrm>
+                    <a:prstGeom prst="rect">
+                      <a:avLst/>
+                    </a:prstGeom>
+                  </pic:spPr>
+                </pic:pic>
+              </a:graphicData>
+            </a:graphic>
+          </wp:inline>
+        </w:drawing>
+      </w:r>
+    </w:p>
+    <w:p>
+      <w:pPr>
+        <w:jc w:val="center"/>
         <w:rPr>
           <w:sz w:val="28"/>
           <w:szCs w:val="28"/>
         </w:rPr>
-        <w:t>Evtl</w:t>
-      </w:r>
-      <w:proofErr w:type="spellEnd"/>
-      <w:r>
+      </w:pPr>
+      <w:bookmarkStart w:id="12" w:name="_GoBack"/>
+      <w:bookmarkEnd w:id="12"/>
+    </w:p>
+    <w:p>
+      <w:pPr>
+        <w:jc w:val="center"/>
         <w:rPr>
           <w:sz w:val="28"/>
           <w:szCs w:val="28"/>
         </w:rPr>
-        <w:t xml:space="preserve"> Screenshots</w:t>
-      </w:r>
-      <w:proofErr w:type="gramStart"/>
-      <w:r>
-        <w:rPr>
-          <w:sz w:val="28"/>
-          <w:szCs w:val="28"/>
-        </w:rPr>
-        <w:t>…….</w:t>
-      </w:r>
-      <w:commentRangeEnd w:id="12"/>
-      <w:proofErr w:type="gramEnd"/>
-      <w:r>
-        <w:rPr>
-          <w:rStyle w:val="Kommentarzeichen"/>
-        </w:rPr>
-        <w:commentReference w:id="12"/>
-      </w:r>
-    </w:p>
-    <w:p>
-      <w:pPr>
-        <w:jc w:val="center"/>
-        <w:rPr>
-          <w:sz w:val="28"/>
-          <w:szCs w:val="28"/>
-        </w:rPr>
-      </w:pPr>
+      </w:pPr>
+      <w:commentRangeStart w:id="13"/>
     </w:p>
     <w:p>
       <w:pPr>
@@ -5750,7 +5691,6 @@
         </w:numPr>
       </w:pPr>
       <w:r>
-        <w:lastRenderedPageBreak/>
         <w:t xml:space="preserve"> </w:t>
       </w:r>
       <w:bookmarkStart w:id="19" w:name="_Toc493683228"/>
@@ -6029,7 +5969,7 @@
                     </pic:cNvPicPr>
                   </pic:nvPicPr>
                   <pic:blipFill>
-                    <a:blip r:embed="rId12">
+                    <a:blip r:embed="rId14">
                       <a:extLst>
                         <a:ext uri="{28A0092B-C50C-407E-A947-70E740481C1C}">
                           <a14:useLocalDpi xmlns:a14="http://schemas.microsoft.com/office/drawing/2010/main" val="0"/>
@@ -6127,7 +6067,6 @@
       </w:pPr>
       <w:bookmarkStart w:id="23" w:name="_Toc493683231"/>
       <w:r>
-        <w:lastRenderedPageBreak/>
         <w:t>Projektende</w:t>
       </w:r>
       <w:bookmarkEnd w:id="23"/>
@@ -6252,9 +6191,46 @@
     </w:p>
     <w:p>
       <w:pPr>
+        <w:pStyle w:val="berschrift3"/>
+        <w:ind w:firstLine="360"/>
+      </w:pPr>
+      <w:r>
+        <w:t xml:space="preserve">4.1.1 </w:t>
+      </w:r>
+      <w:proofErr w:type="spellStart"/>
+      <w:r>
+        <w:t>MATlab</w:t>
+      </w:r>
+      <w:proofErr w:type="spellEnd"/>
+      <w:r>
+        <w:t xml:space="preserve"> Anwendung</w:t>
+      </w:r>
+    </w:p>
+    <w:p>
+      <w:pPr>
+        <w:ind w:left="740"/>
+      </w:pPr>
+    </w:p>
+    <w:p>
+      <w:pPr>
         <w:pStyle w:val="Listenabsatz"/>
         <w:ind w:left="740"/>
       </w:pPr>
+      <w:r>
+        <w:t>Während der Entwicklung der Anwendung gab es nur wenige kleine Probleme. Diese begrenzten sich meist auf Schwierigkeiten in der Umsetzung, wie beispielsweise die Formatierung der Ergebnisse in Tabellenform.</w:t>
+      </w:r>
+    </w:p>
+    <w:p>
+      <w:pPr>
+        <w:pStyle w:val="Listenabsatz"/>
+        <w:ind w:left="740"/>
+      </w:pPr>
+      <w:r>
+        <w:t>Eine weitere Schwierigkeit stellte die Einbindung des LBP Operators von Herrn Kumar dar, da der gegebene Quellcode nur wenig kommentiert</w:t>
+      </w:r>
+      <w:r>
+        <w:t xml:space="preserve"> und auch sonst nicht viele Informationen zur Programmlogik vorhanden waren. </w:t>
+      </w:r>
     </w:p>
     <w:p>
       <w:pPr>
@@ -6389,8 +6365,6 @@
       <w:r>
         <w:t>div. Unterlagen</w:t>
       </w:r>
-      <w:bookmarkStart w:id="26" w:name="_GoBack"/>
-      <w:bookmarkEnd w:id="26"/>
     </w:p>
     <w:p/>
     <w:p/>
@@ -6558,9 +6532,9 @@
     <w:p/>
     <w:p/>
     <w:sectPr>
-      <w:headerReference w:type="default" r:id="rId13"/>
-      <w:footerReference w:type="even" r:id="rId14"/>
-      <w:footerReference w:type="default" r:id="rId15"/>
+      <w:headerReference w:type="default" r:id="rId15"/>
+      <w:footerReference w:type="even" r:id="rId16"/>
+      <w:footerReference w:type="default" r:id="rId17"/>
       <w:pgSz w:w="11900" w:h="16840"/>
       <w:pgMar w:top="1417" w:right="1417" w:bottom="1134" w:left="1417" w:header="708" w:footer="708" w:gutter="0"/>
       <w:cols w:space="708"/>
@@ -6571,23 +6545,7 @@
 </file>
 
 <file path=word/comments.xml><?xml version="1.0" encoding="utf-8"?>
-<w:comments xmlns:wpc="http://schemas.microsoft.com/office/word/2010/wordprocessingCanvas" xmlns:mo="http://schemas.microsoft.com/office/mac/office/2008/main" xmlns:mc="http://schemas.openxmlformats.org/markup-compatibility/2006" xmlns:mv="urn:schemas-microsoft-com:mac:vml" xmlns:o="urn:schemas-microsoft-com:office:office" xmlns:r="http://schemas.openxmlformats.org/officeDocument/2006/relationships" xmlns:m="http://schemas.openxmlformats.org/officeDocument/2006/math" xmlns:v="urn:schemas-microsoft-com:vml" xmlns:wp14="http://schemas.microsoft.com/office/word/2010/wordprocessingDrawing" xmlns:wp="http://schemas.openxmlformats.org/drawingml/2006/wordprocessingDrawing" xmlns:w10="urn:schemas-microsoft-com:office:word" xmlns:w="http://schemas.openxmlformats.org/wordprocessingml/2006/main" xmlns:w14="http://schemas.microsoft.com/office/word/2010/wordml" xmlns:w15="http://schemas.microsoft.com/office/word/2012/wordml" xmlns:wpg="http://schemas.microsoft.com/office/word/2010/wordprocessingGroup" xmlns:wpi="http://schemas.microsoft.com/office/word/2010/wordprocessingInk" xmlns:wne="http://schemas.microsoft.com/office/word/2006/wordml" xmlns:wps="http://schemas.microsoft.com/office/word/2010/wordprocessingShape" mc:Ignorable="w14 w15 wp14">
-  <w:comment w:id="12" w:author="Michael Erkel" w:date="2017-09-20T14:12:00Z" w:initials="ME">
-    <w:p>
-      <w:pPr>
-        <w:pStyle w:val="Kommentartext"/>
-      </w:pPr>
-      <w:r>
-        <w:rPr>
-          <w:rStyle w:val="Kommentarzeichen"/>
-        </w:rPr>
-        <w:annotationRef/>
-      </w:r>
-      <w:r>
-        <w:t>@Simon bitte noch nachpflegen</w:t>
-      </w:r>
-    </w:p>
-  </w:comment>
+<w:comments xmlns:wpc="http://schemas.microsoft.com/office/word/2010/wordprocessingCanvas" xmlns:cx="http://schemas.microsoft.com/office/drawing/2014/chartex" xmlns:cx1="http://schemas.microsoft.com/office/drawing/2015/9/8/chartex" xmlns:cx2="http://schemas.microsoft.com/office/drawing/2015/10/21/chartex" xmlns:cx3="http://schemas.microsoft.com/office/drawing/2016/5/9/chartex" xmlns:cx4="http://schemas.microsoft.com/office/drawing/2016/5/10/chartex" xmlns:cx5="http://schemas.microsoft.com/office/drawing/2016/5/11/chartex" xmlns:cx6="http://schemas.microsoft.com/office/drawing/2016/5/12/chartex" xmlns:cx7="http://schemas.microsoft.com/office/drawing/2016/5/13/chartex" xmlns:cx8="http://schemas.microsoft.com/office/drawing/2016/5/14/chartex" xmlns:mc="http://schemas.openxmlformats.org/markup-compatibility/2006" xmlns:aink="http://schemas.microsoft.com/office/drawing/2016/ink" xmlns:am3d="http://schemas.microsoft.com/office/drawing/2017/model3d" xmlns:o="urn:schemas-microsoft-com:office:office" xmlns:r="http://schemas.openxmlformats.org/officeDocument/2006/relationships" xmlns:m="http://schemas.openxmlformats.org/officeDocument/2006/math" xmlns:v="urn:schemas-microsoft-com:vml" xmlns:wp14="http://schemas.microsoft.com/office/word/2010/wordprocessingDrawing" xmlns:wp="http://schemas.openxmlformats.org/drawingml/2006/wordprocessingDrawing" xmlns:w10="urn:schemas-microsoft-com:office:word" xmlns:w="http://schemas.openxmlformats.org/wordprocessingml/2006/main" xmlns:w14="http://schemas.microsoft.com/office/word/2010/wordml" xmlns:w15="http://schemas.microsoft.com/office/word/2012/wordml" xmlns:w16cid="http://schemas.microsoft.com/office/word/2016/wordml/cid" xmlns:w16se="http://schemas.microsoft.com/office/word/2015/wordml/symex" xmlns:wpg="http://schemas.microsoft.com/office/word/2010/wordprocessingGroup" xmlns:wpi="http://schemas.microsoft.com/office/word/2010/wordprocessingInk" xmlns:wne="http://schemas.microsoft.com/office/word/2006/wordml" xmlns:wps="http://schemas.microsoft.com/office/word/2010/wordprocessingShape" mc:Ignorable="w14 w15 w16se w16cid wp14">
   <w:comment w:id="13" w:author="Michael Erkel" w:date="2017-09-20T14:13:00Z" w:initials="ME">
     <w:p>
       <w:pPr>
@@ -6669,8 +6627,7 @@
 </file>
 
 <file path=word/commentsExtended.xml><?xml version="1.0" encoding="utf-8"?>
-<w15:commentsEx xmlns:wpc="http://schemas.microsoft.com/office/word/2010/wordprocessingCanvas" xmlns:mo="http://schemas.microsoft.com/office/mac/office/2008/main" xmlns:mc="http://schemas.openxmlformats.org/markup-compatibility/2006" xmlns:mv="urn:schemas-microsoft-com:mac:vml" xmlns:o="urn:schemas-microsoft-com:office:office" xmlns:r="http://schemas.openxmlformats.org/officeDocument/2006/relationships" xmlns:m="http://schemas.openxmlformats.org/officeDocument/2006/math" xmlns:v="urn:schemas-microsoft-com:vml" xmlns:wp14="http://schemas.microsoft.com/office/word/2010/wordprocessingDrawing" xmlns:wp="http://schemas.openxmlformats.org/drawingml/2006/wordprocessingDrawing" xmlns:w10="urn:schemas-microsoft-com:office:word" xmlns:w="http://schemas.openxmlformats.org/wordprocessingml/2006/main" xmlns:w14="http://schemas.microsoft.com/office/word/2010/wordml" xmlns:w15="http://schemas.microsoft.com/office/word/2012/wordml" xmlns:wpg="http://schemas.microsoft.com/office/word/2010/wordprocessingGroup" xmlns:wpi="http://schemas.microsoft.com/office/word/2010/wordprocessingInk" xmlns:wne="http://schemas.microsoft.com/office/word/2006/wordml" xmlns:wps="http://schemas.microsoft.com/office/word/2010/wordprocessingShape" mc:Ignorable="w14 w15 wp14">
-  <w15:commentEx w15:paraId="540DBE5D" w15:done="0"/>
+<w15:commentsEx xmlns:wpc="http://schemas.microsoft.com/office/word/2010/wordprocessingCanvas" xmlns:cx="http://schemas.microsoft.com/office/drawing/2014/chartex" xmlns:cx1="http://schemas.microsoft.com/office/drawing/2015/9/8/chartex" xmlns:cx2="http://schemas.microsoft.com/office/drawing/2015/10/21/chartex" xmlns:cx3="http://schemas.microsoft.com/office/drawing/2016/5/9/chartex" xmlns:cx4="http://schemas.microsoft.com/office/drawing/2016/5/10/chartex" xmlns:cx5="http://schemas.microsoft.com/office/drawing/2016/5/11/chartex" xmlns:cx6="http://schemas.microsoft.com/office/drawing/2016/5/12/chartex" xmlns:cx7="http://schemas.microsoft.com/office/drawing/2016/5/13/chartex" xmlns:cx8="http://schemas.microsoft.com/office/drawing/2016/5/14/chartex" xmlns:mc="http://schemas.openxmlformats.org/markup-compatibility/2006" xmlns:aink="http://schemas.microsoft.com/office/drawing/2016/ink" xmlns:am3d="http://schemas.microsoft.com/office/drawing/2017/model3d" xmlns:o="urn:schemas-microsoft-com:office:office" xmlns:r="http://schemas.openxmlformats.org/officeDocument/2006/relationships" xmlns:m="http://schemas.openxmlformats.org/officeDocument/2006/math" xmlns:v="urn:schemas-microsoft-com:vml" xmlns:wp14="http://schemas.microsoft.com/office/word/2010/wordprocessingDrawing" xmlns:wp="http://schemas.openxmlformats.org/drawingml/2006/wordprocessingDrawing" xmlns:w10="urn:schemas-microsoft-com:office:word" xmlns:w="http://schemas.openxmlformats.org/wordprocessingml/2006/main" xmlns:w14="http://schemas.microsoft.com/office/word/2010/wordml" xmlns:w15="http://schemas.microsoft.com/office/word/2012/wordml" xmlns:w16cid="http://schemas.microsoft.com/office/word/2016/wordml/cid" xmlns:w16se="http://schemas.microsoft.com/office/word/2015/wordml/symex" xmlns:wpg="http://schemas.microsoft.com/office/word/2010/wordprocessingGroup" xmlns:wpi="http://schemas.microsoft.com/office/word/2010/wordprocessingInk" xmlns:wne="http://schemas.microsoft.com/office/word/2006/wordml" xmlns:wps="http://schemas.microsoft.com/office/word/2010/wordprocessingShape" mc:Ignorable="w14 w15 w16se w16cid wp14">
   <w15:commentEx w15:paraId="5B3EE079" w15:done="0"/>
   <w15:commentEx w15:paraId="73173160" w15:done="0"/>
   <w15:commentEx w15:paraId="09912B0D" w15:done="0"/>
@@ -6678,8 +6635,17 @@
 </w15:commentsEx>
 </file>
 
+<file path=word/commentsIds.xml><?xml version="1.0" encoding="utf-8"?>
+<w16cid:commentsIds xmlns:wpc="http://schemas.microsoft.com/office/word/2010/wordprocessingCanvas" xmlns:cx="http://schemas.microsoft.com/office/drawing/2014/chartex" xmlns:cx1="http://schemas.microsoft.com/office/drawing/2015/9/8/chartex" xmlns:cx2="http://schemas.microsoft.com/office/drawing/2015/10/21/chartex" xmlns:cx3="http://schemas.microsoft.com/office/drawing/2016/5/9/chartex" xmlns:cx4="http://schemas.microsoft.com/office/drawing/2016/5/10/chartex" xmlns:cx5="http://schemas.microsoft.com/office/drawing/2016/5/11/chartex" xmlns:cx6="http://schemas.microsoft.com/office/drawing/2016/5/12/chartex" xmlns:cx7="http://schemas.microsoft.com/office/drawing/2016/5/13/chartex" xmlns:cx8="http://schemas.microsoft.com/office/drawing/2016/5/14/chartex" xmlns:mc="http://schemas.openxmlformats.org/markup-compatibility/2006" xmlns:aink="http://schemas.microsoft.com/office/drawing/2016/ink" xmlns:am3d="http://schemas.microsoft.com/office/drawing/2017/model3d" xmlns:o="urn:schemas-microsoft-com:office:office" xmlns:r="http://schemas.openxmlformats.org/officeDocument/2006/relationships" xmlns:m="http://schemas.openxmlformats.org/officeDocument/2006/math" xmlns:v="urn:schemas-microsoft-com:vml" xmlns:wp14="http://schemas.microsoft.com/office/word/2010/wordprocessingDrawing" xmlns:wp="http://schemas.openxmlformats.org/drawingml/2006/wordprocessingDrawing" xmlns:w10="urn:schemas-microsoft-com:office:word" xmlns:w="http://schemas.openxmlformats.org/wordprocessingml/2006/main" xmlns:w14="http://schemas.microsoft.com/office/word/2010/wordml" xmlns:w15="http://schemas.microsoft.com/office/word/2012/wordml" xmlns:w16cid="http://schemas.microsoft.com/office/word/2016/wordml/cid" xmlns:w16se="http://schemas.microsoft.com/office/word/2015/wordml/symex" xmlns:wpg="http://schemas.microsoft.com/office/word/2010/wordprocessingGroup" xmlns:wpi="http://schemas.microsoft.com/office/word/2010/wordprocessingInk" xmlns:wne="http://schemas.microsoft.com/office/word/2006/wordml" xmlns:wps="http://schemas.microsoft.com/office/word/2010/wordprocessingShape" mc:Ignorable="w14 w15 w16se w16cid wp14">
+  <w16cid:commentId w16cid:paraId="5B3EE079" w16cid:durableId="1D6D0B30"/>
+  <w16cid:commentId w16cid:paraId="73173160" w16cid:durableId="1D6D0B31"/>
+  <w16cid:commentId w16cid:paraId="09912B0D" w16cid:durableId="1D6D0B32"/>
+  <w16cid:commentId w16cid:paraId="52BB7712" w16cid:durableId="1D6D0B33"/>
+</w16cid:commentsIds>
+</file>
+
 <file path=word/endnotes.xml><?xml version="1.0" encoding="utf-8"?>
-<w:endnotes xmlns:wpc="http://schemas.microsoft.com/office/word/2010/wordprocessingCanvas" xmlns:mo="http://schemas.microsoft.com/office/mac/office/2008/main" xmlns:mc="http://schemas.openxmlformats.org/markup-compatibility/2006" xmlns:mv="urn:schemas-microsoft-com:mac:vml" xmlns:o="urn:schemas-microsoft-com:office:office" xmlns:r="http://schemas.openxmlformats.org/officeDocument/2006/relationships" xmlns:m="http://schemas.openxmlformats.org/officeDocument/2006/math" xmlns:v="urn:schemas-microsoft-com:vml" xmlns:wp14="http://schemas.microsoft.com/office/word/2010/wordprocessingDrawing" xmlns:wp="http://schemas.openxmlformats.org/drawingml/2006/wordprocessingDrawing" xmlns:w10="urn:schemas-microsoft-com:office:word" xmlns:w="http://schemas.openxmlformats.org/wordprocessingml/2006/main" xmlns:w14="http://schemas.microsoft.com/office/word/2010/wordml" xmlns:w15="http://schemas.microsoft.com/office/word/2012/wordml" xmlns:wpg="http://schemas.microsoft.com/office/word/2010/wordprocessingGroup" xmlns:wpi="http://schemas.microsoft.com/office/word/2010/wordprocessingInk" xmlns:wne="http://schemas.microsoft.com/office/word/2006/wordml" xmlns:wps="http://schemas.microsoft.com/office/word/2010/wordprocessingShape" mc:Ignorable="w14 w15 wp14">
+<w:endnotes xmlns:wpc="http://schemas.microsoft.com/office/word/2010/wordprocessingCanvas" xmlns:cx="http://schemas.microsoft.com/office/drawing/2014/chartex" xmlns:cx1="http://schemas.microsoft.com/office/drawing/2015/9/8/chartex" xmlns:cx2="http://schemas.microsoft.com/office/drawing/2015/10/21/chartex" xmlns:cx3="http://schemas.microsoft.com/office/drawing/2016/5/9/chartex" xmlns:cx4="http://schemas.microsoft.com/office/drawing/2016/5/10/chartex" xmlns:cx5="http://schemas.microsoft.com/office/drawing/2016/5/11/chartex" xmlns:cx6="http://schemas.microsoft.com/office/drawing/2016/5/12/chartex" xmlns:cx7="http://schemas.microsoft.com/office/drawing/2016/5/13/chartex" xmlns:cx8="http://schemas.microsoft.com/office/drawing/2016/5/14/chartex" xmlns:mc="http://schemas.openxmlformats.org/markup-compatibility/2006" xmlns:aink="http://schemas.microsoft.com/office/drawing/2016/ink" xmlns:am3d="http://schemas.microsoft.com/office/drawing/2017/model3d" xmlns:o="urn:schemas-microsoft-com:office:office" xmlns:r="http://schemas.openxmlformats.org/officeDocument/2006/relationships" xmlns:m="http://schemas.openxmlformats.org/officeDocument/2006/math" xmlns:v="urn:schemas-microsoft-com:vml" xmlns:wp14="http://schemas.microsoft.com/office/word/2010/wordprocessingDrawing" xmlns:wp="http://schemas.openxmlformats.org/drawingml/2006/wordprocessingDrawing" xmlns:w10="urn:schemas-microsoft-com:office:word" xmlns:w="http://schemas.openxmlformats.org/wordprocessingml/2006/main" xmlns:w14="http://schemas.microsoft.com/office/word/2010/wordml" xmlns:w15="http://schemas.microsoft.com/office/word/2012/wordml" xmlns:w16cid="http://schemas.microsoft.com/office/word/2016/wordml/cid" xmlns:w16se="http://schemas.microsoft.com/office/word/2015/wordml/symex" xmlns:wpg="http://schemas.microsoft.com/office/word/2010/wordprocessingGroup" xmlns:wpi="http://schemas.microsoft.com/office/word/2010/wordprocessingInk" xmlns:wne="http://schemas.microsoft.com/office/word/2006/wordml" xmlns:wps="http://schemas.microsoft.com/office/word/2010/wordprocessingShape" mc:Ignorable="w14 w15 w16se w16cid wp14">
   <w:endnote w:type="separator" w:id="-1">
     <w:p>
       <w:r>
@@ -6698,7 +6664,7 @@
 </file>
 
 <file path=word/footer1.xml><?xml version="1.0" encoding="utf-8"?>
-<w:ftr xmlns:wpc="http://schemas.microsoft.com/office/word/2010/wordprocessingCanvas" xmlns:mo="http://schemas.microsoft.com/office/mac/office/2008/main" xmlns:mc="http://schemas.openxmlformats.org/markup-compatibility/2006" xmlns:mv="urn:schemas-microsoft-com:mac:vml" xmlns:o="urn:schemas-microsoft-com:office:office" xmlns:r="http://schemas.openxmlformats.org/officeDocument/2006/relationships" xmlns:m="http://schemas.openxmlformats.org/officeDocument/2006/math" xmlns:v="urn:schemas-microsoft-com:vml" xmlns:wp14="http://schemas.microsoft.com/office/word/2010/wordprocessingDrawing" xmlns:wp="http://schemas.openxmlformats.org/drawingml/2006/wordprocessingDrawing" xmlns:w10="urn:schemas-microsoft-com:office:word" xmlns:w="http://schemas.openxmlformats.org/wordprocessingml/2006/main" xmlns:w14="http://schemas.microsoft.com/office/word/2010/wordml" xmlns:w15="http://schemas.microsoft.com/office/word/2012/wordml" xmlns:wpg="http://schemas.microsoft.com/office/word/2010/wordprocessingGroup" xmlns:wpi="http://schemas.microsoft.com/office/word/2010/wordprocessingInk" xmlns:wne="http://schemas.microsoft.com/office/word/2006/wordml" xmlns:wps="http://schemas.microsoft.com/office/word/2010/wordprocessingShape" mc:Ignorable="w14 w15 wp14">
+<w:ftr xmlns:wpc="http://schemas.microsoft.com/office/word/2010/wordprocessingCanvas" xmlns:cx="http://schemas.microsoft.com/office/drawing/2014/chartex" xmlns:cx1="http://schemas.microsoft.com/office/drawing/2015/9/8/chartex" xmlns:cx2="http://schemas.microsoft.com/office/drawing/2015/10/21/chartex" xmlns:cx3="http://schemas.microsoft.com/office/drawing/2016/5/9/chartex" xmlns:cx4="http://schemas.microsoft.com/office/drawing/2016/5/10/chartex" xmlns:cx5="http://schemas.microsoft.com/office/drawing/2016/5/11/chartex" xmlns:cx6="http://schemas.microsoft.com/office/drawing/2016/5/12/chartex" xmlns:cx7="http://schemas.microsoft.com/office/drawing/2016/5/13/chartex" xmlns:cx8="http://schemas.microsoft.com/office/drawing/2016/5/14/chartex" xmlns:mc="http://schemas.openxmlformats.org/markup-compatibility/2006" xmlns:aink="http://schemas.microsoft.com/office/drawing/2016/ink" xmlns:am3d="http://schemas.microsoft.com/office/drawing/2017/model3d" xmlns:o="urn:schemas-microsoft-com:office:office" xmlns:r="http://schemas.openxmlformats.org/officeDocument/2006/relationships" xmlns:m="http://schemas.openxmlformats.org/officeDocument/2006/math" xmlns:v="urn:schemas-microsoft-com:vml" xmlns:wp14="http://schemas.microsoft.com/office/word/2010/wordprocessingDrawing" xmlns:wp="http://schemas.openxmlformats.org/drawingml/2006/wordprocessingDrawing" xmlns:w10="urn:schemas-microsoft-com:office:word" xmlns:w="http://schemas.openxmlformats.org/wordprocessingml/2006/main" xmlns:w14="http://schemas.microsoft.com/office/word/2010/wordml" xmlns:w15="http://schemas.microsoft.com/office/word/2012/wordml" xmlns:w16cid="http://schemas.microsoft.com/office/word/2016/wordml/cid" xmlns:w16se="http://schemas.microsoft.com/office/word/2015/wordml/symex" xmlns:wpg="http://schemas.microsoft.com/office/word/2010/wordprocessingGroup" xmlns:wpi="http://schemas.microsoft.com/office/word/2010/wordprocessingInk" xmlns:wne="http://schemas.microsoft.com/office/word/2006/wordml" xmlns:wps="http://schemas.microsoft.com/office/word/2010/wordprocessingShape" mc:Ignorable="w14 w15 w16se w16cid wp14">
   <w:p>
     <w:pPr>
       <w:pStyle w:val="Fuzeile"/>
@@ -6736,7 +6702,7 @@
 </file>
 
 <file path=word/footer2.xml><?xml version="1.0" encoding="utf-8"?>
-<w:ftr xmlns:wpc="http://schemas.microsoft.com/office/word/2010/wordprocessingCanvas" xmlns:mo="http://schemas.microsoft.com/office/mac/office/2008/main" xmlns:mc="http://schemas.openxmlformats.org/markup-compatibility/2006" xmlns:mv="urn:schemas-microsoft-com:mac:vml" xmlns:o="urn:schemas-microsoft-com:office:office" xmlns:r="http://schemas.openxmlformats.org/officeDocument/2006/relationships" xmlns:m="http://schemas.openxmlformats.org/officeDocument/2006/math" xmlns:v="urn:schemas-microsoft-com:vml" xmlns:wp14="http://schemas.microsoft.com/office/word/2010/wordprocessingDrawing" xmlns:wp="http://schemas.openxmlformats.org/drawingml/2006/wordprocessingDrawing" xmlns:w10="urn:schemas-microsoft-com:office:word" xmlns:w="http://schemas.openxmlformats.org/wordprocessingml/2006/main" xmlns:w14="http://schemas.microsoft.com/office/word/2010/wordml" xmlns:w15="http://schemas.microsoft.com/office/word/2012/wordml" xmlns:wpg="http://schemas.microsoft.com/office/word/2010/wordprocessingGroup" xmlns:wpi="http://schemas.microsoft.com/office/word/2010/wordprocessingInk" xmlns:wne="http://schemas.microsoft.com/office/word/2006/wordml" xmlns:wps="http://schemas.microsoft.com/office/word/2010/wordprocessingShape" mc:Ignorable="w14 w15 wp14">
+<w:ftr xmlns:wpc="http://schemas.microsoft.com/office/word/2010/wordprocessingCanvas" xmlns:cx="http://schemas.microsoft.com/office/drawing/2014/chartex" xmlns:cx1="http://schemas.microsoft.com/office/drawing/2015/9/8/chartex" xmlns:cx2="http://schemas.microsoft.com/office/drawing/2015/10/21/chartex" xmlns:cx3="http://schemas.microsoft.com/office/drawing/2016/5/9/chartex" xmlns:cx4="http://schemas.microsoft.com/office/drawing/2016/5/10/chartex" xmlns:cx5="http://schemas.microsoft.com/office/drawing/2016/5/11/chartex" xmlns:cx6="http://schemas.microsoft.com/office/drawing/2016/5/12/chartex" xmlns:cx7="http://schemas.microsoft.com/office/drawing/2016/5/13/chartex" xmlns:cx8="http://schemas.microsoft.com/office/drawing/2016/5/14/chartex" xmlns:mc="http://schemas.openxmlformats.org/markup-compatibility/2006" xmlns:aink="http://schemas.microsoft.com/office/drawing/2016/ink" xmlns:am3d="http://schemas.microsoft.com/office/drawing/2017/model3d" xmlns:o="urn:schemas-microsoft-com:office:office" xmlns:r="http://schemas.openxmlformats.org/officeDocument/2006/relationships" xmlns:m="http://schemas.openxmlformats.org/officeDocument/2006/math" xmlns:v="urn:schemas-microsoft-com:vml" xmlns:wp14="http://schemas.microsoft.com/office/word/2010/wordprocessingDrawing" xmlns:wp="http://schemas.openxmlformats.org/drawingml/2006/wordprocessingDrawing" xmlns:w10="urn:schemas-microsoft-com:office:word" xmlns:w="http://schemas.openxmlformats.org/wordprocessingml/2006/main" xmlns:w14="http://schemas.microsoft.com/office/word/2010/wordml" xmlns:w15="http://schemas.microsoft.com/office/word/2012/wordml" xmlns:w16cid="http://schemas.microsoft.com/office/word/2016/wordml/cid" xmlns:w16se="http://schemas.microsoft.com/office/word/2015/wordml/symex" xmlns:wpg="http://schemas.microsoft.com/office/word/2010/wordprocessingGroup" xmlns:wpi="http://schemas.microsoft.com/office/word/2010/wordprocessingInk" xmlns:wne="http://schemas.microsoft.com/office/word/2006/wordml" xmlns:wps="http://schemas.microsoft.com/office/word/2010/wordprocessingShape" mc:Ignorable="w14 w15 w16se w16cid wp14">
   <w:p>
     <w:pPr>
       <w:pStyle w:val="Fuzeile"/>
@@ -6759,7 +6725,7 @@
       <w:rPr>
         <w:noProof/>
       </w:rPr>
-      <w:t>16</w:t>
+      <w:t>9</w:t>
     </w:r>
     <w:r>
       <w:fldChar w:fldCharType="end"/>
@@ -6767,20 +6733,33 @@
     <w:r>
       <w:t xml:space="preserve"> von </w:t>
     </w:r>
-    <w:fldSimple w:instr=" NUMPAGES  \* MERGEFORMAT ">
-      <w:r>
-        <w:rPr>
-          <w:noProof/>
-        </w:rPr>
-        <w:t>17</w:t>
-      </w:r>
-    </w:fldSimple>
+    <w:r>
+      <w:fldChar w:fldCharType="begin"/>
+    </w:r>
+    <w:r>
+      <w:instrText xml:space="preserve"> NUMPAGES  \* MERGEFORMAT </w:instrText>
+    </w:r>
+    <w:r>
+      <w:fldChar w:fldCharType="separate"/>
+    </w:r>
+    <w:r>
+      <w:rPr>
+        <w:noProof/>
+      </w:rPr>
+      <w:t>17</w:t>
+    </w:r>
+    <w:r>
+      <w:rPr>
+        <w:noProof/>
+      </w:rPr>
+      <w:fldChar w:fldCharType="end"/>
+    </w:r>
   </w:p>
 </w:ftr>
 </file>
 
 <file path=word/footnotes.xml><?xml version="1.0" encoding="utf-8"?>
-<w:footnotes xmlns:wpc="http://schemas.microsoft.com/office/word/2010/wordprocessingCanvas" xmlns:mo="http://schemas.microsoft.com/office/mac/office/2008/main" xmlns:mc="http://schemas.openxmlformats.org/markup-compatibility/2006" xmlns:mv="urn:schemas-microsoft-com:mac:vml" xmlns:o="urn:schemas-microsoft-com:office:office" xmlns:r="http://schemas.openxmlformats.org/officeDocument/2006/relationships" xmlns:m="http://schemas.openxmlformats.org/officeDocument/2006/math" xmlns:v="urn:schemas-microsoft-com:vml" xmlns:wp14="http://schemas.microsoft.com/office/word/2010/wordprocessingDrawing" xmlns:wp="http://schemas.openxmlformats.org/drawingml/2006/wordprocessingDrawing" xmlns:w10="urn:schemas-microsoft-com:office:word" xmlns:w="http://schemas.openxmlformats.org/wordprocessingml/2006/main" xmlns:w14="http://schemas.microsoft.com/office/word/2010/wordml" xmlns:w15="http://schemas.microsoft.com/office/word/2012/wordml" xmlns:wpg="http://schemas.microsoft.com/office/word/2010/wordprocessingGroup" xmlns:wpi="http://schemas.microsoft.com/office/word/2010/wordprocessingInk" xmlns:wne="http://schemas.microsoft.com/office/word/2006/wordml" xmlns:wps="http://schemas.microsoft.com/office/word/2010/wordprocessingShape" mc:Ignorable="w14 w15 wp14">
+<w:footnotes xmlns:wpc="http://schemas.microsoft.com/office/word/2010/wordprocessingCanvas" xmlns:cx="http://schemas.microsoft.com/office/drawing/2014/chartex" xmlns:cx1="http://schemas.microsoft.com/office/drawing/2015/9/8/chartex" xmlns:cx2="http://schemas.microsoft.com/office/drawing/2015/10/21/chartex" xmlns:cx3="http://schemas.microsoft.com/office/drawing/2016/5/9/chartex" xmlns:cx4="http://schemas.microsoft.com/office/drawing/2016/5/10/chartex" xmlns:cx5="http://schemas.microsoft.com/office/drawing/2016/5/11/chartex" xmlns:cx6="http://schemas.microsoft.com/office/drawing/2016/5/12/chartex" xmlns:cx7="http://schemas.microsoft.com/office/drawing/2016/5/13/chartex" xmlns:cx8="http://schemas.microsoft.com/office/drawing/2016/5/14/chartex" xmlns:mc="http://schemas.openxmlformats.org/markup-compatibility/2006" xmlns:aink="http://schemas.microsoft.com/office/drawing/2016/ink" xmlns:am3d="http://schemas.microsoft.com/office/drawing/2017/model3d" xmlns:o="urn:schemas-microsoft-com:office:office" xmlns:r="http://schemas.openxmlformats.org/officeDocument/2006/relationships" xmlns:m="http://schemas.openxmlformats.org/officeDocument/2006/math" xmlns:v="urn:schemas-microsoft-com:vml" xmlns:wp14="http://schemas.microsoft.com/office/word/2010/wordprocessingDrawing" xmlns:wp="http://schemas.openxmlformats.org/drawingml/2006/wordprocessingDrawing" xmlns:w10="urn:schemas-microsoft-com:office:word" xmlns:w="http://schemas.openxmlformats.org/wordprocessingml/2006/main" xmlns:w14="http://schemas.microsoft.com/office/word/2010/wordml" xmlns:w15="http://schemas.microsoft.com/office/word/2012/wordml" xmlns:w16cid="http://schemas.microsoft.com/office/word/2016/wordml/cid" xmlns:w16se="http://schemas.microsoft.com/office/word/2015/wordml/symex" xmlns:wpg="http://schemas.microsoft.com/office/word/2010/wordprocessingGroup" xmlns:wpi="http://schemas.microsoft.com/office/word/2010/wordprocessingInk" xmlns:wne="http://schemas.microsoft.com/office/word/2006/wordml" xmlns:wps="http://schemas.microsoft.com/office/word/2010/wordprocessingShape" mc:Ignorable="w14 w15 w16se w16cid wp14">
   <w:footnote w:type="separator" w:id="-1">
     <w:p>
       <w:r>
@@ -6799,7 +6778,7 @@
 </file>
 
 <file path=word/header1.xml><?xml version="1.0" encoding="utf-8"?>
-<w:hdr xmlns:wpc="http://schemas.microsoft.com/office/word/2010/wordprocessingCanvas" xmlns:mo="http://schemas.microsoft.com/office/mac/office/2008/main" xmlns:mc="http://schemas.openxmlformats.org/markup-compatibility/2006" xmlns:mv="urn:schemas-microsoft-com:mac:vml" xmlns:o="urn:schemas-microsoft-com:office:office" xmlns:r="http://schemas.openxmlformats.org/officeDocument/2006/relationships" xmlns:m="http://schemas.openxmlformats.org/officeDocument/2006/math" xmlns:v="urn:schemas-microsoft-com:vml" xmlns:wp14="http://schemas.microsoft.com/office/word/2010/wordprocessingDrawing" xmlns:wp="http://schemas.openxmlformats.org/drawingml/2006/wordprocessingDrawing" xmlns:w10="urn:schemas-microsoft-com:office:word" xmlns:w="http://schemas.openxmlformats.org/wordprocessingml/2006/main" xmlns:w14="http://schemas.microsoft.com/office/word/2010/wordml" xmlns:w15="http://schemas.microsoft.com/office/word/2012/wordml" xmlns:wpg="http://schemas.microsoft.com/office/word/2010/wordprocessingGroup" xmlns:wpi="http://schemas.microsoft.com/office/word/2010/wordprocessingInk" xmlns:wne="http://schemas.microsoft.com/office/word/2006/wordml" xmlns:wps="http://schemas.microsoft.com/office/word/2010/wordprocessingShape" mc:Ignorable="w14 w15 wp14">
+<w:hdr xmlns:wpc="http://schemas.microsoft.com/office/word/2010/wordprocessingCanvas" xmlns:cx="http://schemas.microsoft.com/office/drawing/2014/chartex" xmlns:cx1="http://schemas.microsoft.com/office/drawing/2015/9/8/chartex" xmlns:cx2="http://schemas.microsoft.com/office/drawing/2015/10/21/chartex" xmlns:cx3="http://schemas.microsoft.com/office/drawing/2016/5/9/chartex" xmlns:cx4="http://schemas.microsoft.com/office/drawing/2016/5/10/chartex" xmlns:cx5="http://schemas.microsoft.com/office/drawing/2016/5/11/chartex" xmlns:cx6="http://schemas.microsoft.com/office/drawing/2016/5/12/chartex" xmlns:cx7="http://schemas.microsoft.com/office/drawing/2016/5/13/chartex" xmlns:cx8="http://schemas.microsoft.com/office/drawing/2016/5/14/chartex" xmlns:mc="http://schemas.openxmlformats.org/markup-compatibility/2006" xmlns:aink="http://schemas.microsoft.com/office/drawing/2016/ink" xmlns:am3d="http://schemas.microsoft.com/office/drawing/2017/model3d" xmlns:o="urn:schemas-microsoft-com:office:office" xmlns:r="http://schemas.openxmlformats.org/officeDocument/2006/relationships" xmlns:m="http://schemas.openxmlformats.org/officeDocument/2006/math" xmlns:v="urn:schemas-microsoft-com:vml" xmlns:wp14="http://schemas.microsoft.com/office/word/2010/wordprocessingDrawing" xmlns:wp="http://schemas.openxmlformats.org/drawingml/2006/wordprocessingDrawing" xmlns:w10="urn:schemas-microsoft-com:office:word" xmlns:w="http://schemas.openxmlformats.org/wordprocessingml/2006/main" xmlns:w14="http://schemas.microsoft.com/office/word/2010/wordml" xmlns:w15="http://schemas.microsoft.com/office/word/2012/wordml" xmlns:w16cid="http://schemas.microsoft.com/office/word/2016/wordml/cid" xmlns:w16se="http://schemas.microsoft.com/office/word/2015/wordml/symex" xmlns:wpg="http://schemas.microsoft.com/office/word/2010/wordprocessingGroup" xmlns:wpi="http://schemas.microsoft.com/office/word/2010/wordprocessingInk" xmlns:wne="http://schemas.microsoft.com/office/word/2006/wordml" xmlns:wps="http://schemas.microsoft.com/office/word/2010/wordprocessingShape" mc:Ignorable="w14 w15 w16se w16cid wp14">
   <w:tbl>
     <w:tblPr>
       <w:tblpPr w:leftFromText="141" w:rightFromText="141" w:vertAnchor="text" w:horzAnchor="page" w:tblpX="1493" w:tblpY="-158"/>
@@ -7524,8 +7503,8 @@
 </file>
 
 <file path=word/numbering.xml><?xml version="1.0" encoding="utf-8"?>
-<w:numbering xmlns:wpc="http://schemas.microsoft.com/office/word/2010/wordprocessingCanvas" xmlns:mo="http://schemas.microsoft.com/office/mac/office/2008/main" xmlns:mc="http://schemas.openxmlformats.org/markup-compatibility/2006" xmlns:mv="urn:schemas-microsoft-com:mac:vml" xmlns:o="urn:schemas-microsoft-com:office:office" xmlns:r="http://schemas.openxmlformats.org/officeDocument/2006/relationships" xmlns:m="http://schemas.openxmlformats.org/officeDocument/2006/math" xmlns:v="urn:schemas-microsoft-com:vml" xmlns:wp14="http://schemas.microsoft.com/office/word/2010/wordprocessingDrawing" xmlns:wp="http://schemas.openxmlformats.org/drawingml/2006/wordprocessingDrawing" xmlns:w10="urn:schemas-microsoft-com:office:word" xmlns:w="http://schemas.openxmlformats.org/wordprocessingml/2006/main" xmlns:w14="http://schemas.microsoft.com/office/word/2010/wordml" xmlns:w15="http://schemas.microsoft.com/office/word/2012/wordml" xmlns:wpg="http://schemas.microsoft.com/office/word/2010/wordprocessingGroup" xmlns:wpi="http://schemas.microsoft.com/office/word/2010/wordprocessingInk" xmlns:wne="http://schemas.microsoft.com/office/word/2006/wordml" xmlns:wps="http://schemas.microsoft.com/office/word/2010/wordprocessingShape" mc:Ignorable="w14 w15 wp14">
-  <w:abstractNum w:abstractNumId="0">
+<w:numbering xmlns:wpc="http://schemas.microsoft.com/office/word/2010/wordprocessingCanvas" xmlns:cx="http://schemas.microsoft.com/office/drawing/2014/chartex" xmlns:cx1="http://schemas.microsoft.com/office/drawing/2015/9/8/chartex" xmlns:cx2="http://schemas.microsoft.com/office/drawing/2015/10/21/chartex" xmlns:cx3="http://schemas.microsoft.com/office/drawing/2016/5/9/chartex" xmlns:cx4="http://schemas.microsoft.com/office/drawing/2016/5/10/chartex" xmlns:cx5="http://schemas.microsoft.com/office/drawing/2016/5/11/chartex" xmlns:cx6="http://schemas.microsoft.com/office/drawing/2016/5/12/chartex" xmlns:cx7="http://schemas.microsoft.com/office/drawing/2016/5/13/chartex" xmlns:cx8="http://schemas.microsoft.com/office/drawing/2016/5/14/chartex" xmlns:mc="http://schemas.openxmlformats.org/markup-compatibility/2006" xmlns:aink="http://schemas.microsoft.com/office/drawing/2016/ink" xmlns:am3d="http://schemas.microsoft.com/office/drawing/2017/model3d" xmlns:o="urn:schemas-microsoft-com:office:office" xmlns:r="http://schemas.openxmlformats.org/officeDocument/2006/relationships" xmlns:m="http://schemas.openxmlformats.org/officeDocument/2006/math" xmlns:v="urn:schemas-microsoft-com:vml" xmlns:wp14="http://schemas.microsoft.com/office/word/2010/wordprocessingDrawing" xmlns:wp="http://schemas.openxmlformats.org/drawingml/2006/wordprocessingDrawing" xmlns:w10="urn:schemas-microsoft-com:office:word" xmlns:w="http://schemas.openxmlformats.org/wordprocessingml/2006/main" xmlns:w14="http://schemas.microsoft.com/office/word/2010/wordml" xmlns:w15="http://schemas.microsoft.com/office/word/2012/wordml" xmlns:w16cid="http://schemas.microsoft.com/office/word/2016/wordml/cid" xmlns:w16se="http://schemas.microsoft.com/office/word/2015/wordml/symex" xmlns:wpg="http://schemas.microsoft.com/office/word/2010/wordprocessingGroup" xmlns:wpi="http://schemas.microsoft.com/office/word/2010/wordprocessingInk" xmlns:wne="http://schemas.microsoft.com/office/word/2006/wordml" xmlns:wps="http://schemas.microsoft.com/office/word/2010/wordprocessingShape" mc:Ignorable="w14 w15 w16se w16cid wp14">
+  <w:abstractNum w:abstractNumId="0" w15:restartNumberingAfterBreak="0">
     <w:nsid w:val="0A7E35FE"/>
     <w:multiLevelType w:val="multilevel"/>
     <w:tmpl w:val="1F64B4DA"/>
@@ -7646,7 +7625,7 @@
       </w:rPr>
     </w:lvl>
   </w:abstractNum>
-  <w:abstractNum w:abstractNumId="1">
+  <w:abstractNum w:abstractNumId="1" w15:restartNumberingAfterBreak="0">
     <w:nsid w:val="140A6526"/>
     <w:multiLevelType w:val="multilevel"/>
     <w:tmpl w:val="56B849E4"/>
@@ -7735,7 +7714,7 @@
       </w:pPr>
     </w:lvl>
   </w:abstractNum>
-  <w:abstractNum w:abstractNumId="2">
+  <w:abstractNum w:abstractNumId="2" w15:restartNumberingAfterBreak="0">
     <w:nsid w:val="17030125"/>
     <w:multiLevelType w:val="hybridMultilevel"/>
     <w:tmpl w:val="43D478B2"/>
@@ -7848,7 +7827,7 @@
       </w:rPr>
     </w:lvl>
   </w:abstractNum>
-  <w:abstractNum w:abstractNumId="3">
+  <w:abstractNum w:abstractNumId="3" w15:restartNumberingAfterBreak="0">
     <w:nsid w:val="179A1645"/>
     <w:multiLevelType w:val="multilevel"/>
     <w:tmpl w:val="2BB29BB2"/>
@@ -7969,7 +7948,7 @@
       </w:pPr>
     </w:lvl>
   </w:abstractNum>
-  <w:abstractNum w:abstractNumId="4">
+  <w:abstractNum w:abstractNumId="4" w15:restartNumberingAfterBreak="0">
     <w:nsid w:val="17F66F9E"/>
     <w:multiLevelType w:val="hybridMultilevel"/>
     <w:tmpl w:val="9B56ACDE"/>
@@ -8082,7 +8061,7 @@
       </w:rPr>
     </w:lvl>
   </w:abstractNum>
-  <w:abstractNum w:abstractNumId="5">
+  <w:abstractNum w:abstractNumId="5" w15:restartNumberingAfterBreak="0">
     <w:nsid w:val="22401714"/>
     <w:multiLevelType w:val="multilevel"/>
     <w:tmpl w:val="05F25C74"/>
@@ -8195,7 +8174,7 @@
       </w:rPr>
     </w:lvl>
   </w:abstractNum>
-  <w:abstractNum w:abstractNumId="6">
+  <w:abstractNum w:abstractNumId="6" w15:restartNumberingAfterBreak="0">
     <w:nsid w:val="232049C1"/>
     <w:multiLevelType w:val="hybridMultilevel"/>
     <w:tmpl w:val="62641E2E"/>
@@ -8308,7 +8287,7 @@
       </w:rPr>
     </w:lvl>
   </w:abstractNum>
-  <w:abstractNum w:abstractNumId="7">
+  <w:abstractNum w:abstractNumId="7" w15:restartNumberingAfterBreak="0">
     <w:nsid w:val="257A722E"/>
     <w:multiLevelType w:val="hybridMultilevel"/>
     <w:tmpl w:val="4174741E"/>
@@ -8421,7 +8400,7 @@
       </w:rPr>
     </w:lvl>
   </w:abstractNum>
-  <w:abstractNum w:abstractNumId="8">
+  <w:abstractNum w:abstractNumId="8" w15:restartNumberingAfterBreak="0">
     <w:nsid w:val="26942CF3"/>
     <w:multiLevelType w:val="multilevel"/>
     <w:tmpl w:val="3CCCAC68"/>
@@ -8534,7 +8513,7 @@
       </w:rPr>
     </w:lvl>
   </w:abstractNum>
-  <w:abstractNum w:abstractNumId="9">
+  <w:abstractNum w:abstractNumId="9" w15:restartNumberingAfterBreak="0">
     <w:nsid w:val="29141A15"/>
     <w:multiLevelType w:val="multilevel"/>
     <w:tmpl w:val="8A74FE02"/>
@@ -8655,7 +8634,7 @@
       </w:pPr>
     </w:lvl>
   </w:abstractNum>
-  <w:abstractNum w:abstractNumId="10">
+  <w:abstractNum w:abstractNumId="10" w15:restartNumberingAfterBreak="0">
     <w:nsid w:val="304C1AC9"/>
     <w:multiLevelType w:val="multilevel"/>
     <w:tmpl w:val="F75639F8"/>
@@ -8784,7 +8763,7 @@
       </w:rPr>
     </w:lvl>
   </w:abstractNum>
-  <w:abstractNum w:abstractNumId="11">
+  <w:abstractNum w:abstractNumId="11" w15:restartNumberingAfterBreak="0">
     <w:nsid w:val="371D0512"/>
     <w:multiLevelType w:val="hybridMultilevel"/>
     <w:tmpl w:val="A7BEA98A"/>
@@ -8897,7 +8876,7 @@
       </w:rPr>
     </w:lvl>
   </w:abstractNum>
-  <w:abstractNum w:abstractNumId="12">
+  <w:abstractNum w:abstractNumId="12" w15:restartNumberingAfterBreak="0">
     <w:nsid w:val="38DC080D"/>
     <w:multiLevelType w:val="hybridMultilevel"/>
     <w:tmpl w:val="D676072E"/>
@@ -9010,7 +8989,7 @@
       </w:rPr>
     </w:lvl>
   </w:abstractNum>
-  <w:abstractNum w:abstractNumId="13">
+  <w:abstractNum w:abstractNumId="13" w15:restartNumberingAfterBreak="0">
     <w:nsid w:val="3E213926"/>
     <w:multiLevelType w:val="hybridMultilevel"/>
     <w:tmpl w:val="323481CE"/>
@@ -9123,7 +9102,7 @@
       </w:rPr>
     </w:lvl>
   </w:abstractNum>
-  <w:abstractNum w:abstractNumId="14">
+  <w:abstractNum w:abstractNumId="14" w15:restartNumberingAfterBreak="0">
     <w:nsid w:val="3F067EF3"/>
     <w:multiLevelType w:val="hybridMultilevel"/>
     <w:tmpl w:val="0ACA347C"/>
@@ -9212,7 +9191,7 @@
       </w:pPr>
     </w:lvl>
   </w:abstractNum>
-  <w:abstractNum w:abstractNumId="15">
+  <w:abstractNum w:abstractNumId="15" w15:restartNumberingAfterBreak="0">
     <w:nsid w:val="4D3F3A86"/>
     <w:multiLevelType w:val="hybridMultilevel"/>
     <w:tmpl w:val="56B849E4"/>
@@ -9301,7 +9280,7 @@
       </w:pPr>
     </w:lvl>
   </w:abstractNum>
-  <w:abstractNum w:abstractNumId="16">
+  <w:abstractNum w:abstractNumId="16" w15:restartNumberingAfterBreak="0">
     <w:nsid w:val="4DA3277D"/>
     <w:multiLevelType w:val="hybridMultilevel"/>
     <w:tmpl w:val="0DFE4D5E"/>
@@ -9414,7 +9393,7 @@
       </w:rPr>
     </w:lvl>
   </w:abstractNum>
-  <w:abstractNum w:abstractNumId="17">
+  <w:abstractNum w:abstractNumId="17" w15:restartNumberingAfterBreak="0">
     <w:nsid w:val="515164F7"/>
     <w:multiLevelType w:val="hybridMultilevel"/>
     <w:tmpl w:val="6C70A018"/>
@@ -9527,7 +9506,7 @@
       </w:rPr>
     </w:lvl>
   </w:abstractNum>
-  <w:abstractNum w:abstractNumId="18">
+  <w:abstractNum w:abstractNumId="18" w15:restartNumberingAfterBreak="0">
     <w:nsid w:val="51D81C52"/>
     <w:multiLevelType w:val="hybridMultilevel"/>
     <w:tmpl w:val="3CACE520"/>
@@ -9640,7 +9619,7 @@
       </w:rPr>
     </w:lvl>
   </w:abstractNum>
-  <w:abstractNum w:abstractNumId="19">
+  <w:abstractNum w:abstractNumId="19" w15:restartNumberingAfterBreak="0">
     <w:nsid w:val="570E0779"/>
     <w:multiLevelType w:val="hybridMultilevel"/>
     <w:tmpl w:val="AF0E242C"/>
@@ -9753,7 +9732,7 @@
       </w:rPr>
     </w:lvl>
   </w:abstractNum>
-  <w:abstractNum w:abstractNumId="20">
+  <w:abstractNum w:abstractNumId="20" w15:restartNumberingAfterBreak="0">
     <w:nsid w:val="5A216E1F"/>
     <w:multiLevelType w:val="hybridMultilevel"/>
     <w:tmpl w:val="405A3F54"/>
@@ -9842,7 +9821,7 @@
       </w:pPr>
     </w:lvl>
   </w:abstractNum>
-  <w:abstractNum w:abstractNumId="21">
+  <w:abstractNum w:abstractNumId="21" w15:restartNumberingAfterBreak="0">
     <w:nsid w:val="5DB66C67"/>
     <w:multiLevelType w:val="hybridMultilevel"/>
     <w:tmpl w:val="148EEE98"/>
@@ -9955,7 +9934,7 @@
       </w:rPr>
     </w:lvl>
   </w:abstractNum>
-  <w:abstractNum w:abstractNumId="22">
+  <w:abstractNum w:abstractNumId="22" w15:restartNumberingAfterBreak="0">
     <w:nsid w:val="5DC067B5"/>
     <w:multiLevelType w:val="multilevel"/>
     <w:tmpl w:val="56B849E4"/>
@@ -10044,7 +10023,7 @@
       </w:pPr>
     </w:lvl>
   </w:abstractNum>
-  <w:abstractNum w:abstractNumId="23">
+  <w:abstractNum w:abstractNumId="23" w15:restartNumberingAfterBreak="0">
     <w:nsid w:val="672842E1"/>
     <w:multiLevelType w:val="multilevel"/>
     <w:tmpl w:val="CFEC2432"/>
@@ -10166,7 +10145,7 @@
       </w:rPr>
     </w:lvl>
   </w:abstractNum>
-  <w:abstractNum w:abstractNumId="24">
+  <w:abstractNum w:abstractNumId="24" w15:restartNumberingAfterBreak="0">
     <w:nsid w:val="6B3178F5"/>
     <w:multiLevelType w:val="hybridMultilevel"/>
     <w:tmpl w:val="5B8EC9D0"/>
@@ -10279,7 +10258,7 @@
       </w:rPr>
     </w:lvl>
   </w:abstractNum>
-  <w:abstractNum w:abstractNumId="25">
+  <w:abstractNum w:abstractNumId="25" w15:restartNumberingAfterBreak="0">
     <w:nsid w:val="6BD525C1"/>
     <w:multiLevelType w:val="hybridMultilevel"/>
     <w:tmpl w:val="78BAFA0C"/>
@@ -10368,7 +10347,7 @@
       </w:pPr>
     </w:lvl>
   </w:abstractNum>
-  <w:abstractNum w:abstractNumId="26">
+  <w:abstractNum w:abstractNumId="26" w15:restartNumberingAfterBreak="0">
     <w:nsid w:val="6D4E12E6"/>
     <w:multiLevelType w:val="hybridMultilevel"/>
     <w:tmpl w:val="41524DB4"/>
@@ -10457,7 +10436,7 @@
       </w:pPr>
     </w:lvl>
   </w:abstractNum>
-  <w:abstractNum w:abstractNumId="27">
+  <w:abstractNum w:abstractNumId="27" w15:restartNumberingAfterBreak="0">
     <w:nsid w:val="6DFF23A5"/>
     <w:multiLevelType w:val="hybridMultilevel"/>
     <w:tmpl w:val="475848DA"/>
@@ -10570,7 +10549,7 @@
       </w:rPr>
     </w:lvl>
   </w:abstractNum>
-  <w:abstractNum w:abstractNumId="28">
+  <w:abstractNum w:abstractNumId="28" w15:restartNumberingAfterBreak="0">
     <w:nsid w:val="6E226E0F"/>
     <w:multiLevelType w:val="multilevel"/>
     <w:tmpl w:val="6A2A6BF6"/>
@@ -10691,7 +10670,7 @@
       </w:rPr>
     </w:lvl>
   </w:abstractNum>
-  <w:abstractNum w:abstractNumId="29">
+  <w:abstractNum w:abstractNumId="29" w15:restartNumberingAfterBreak="0">
     <w:nsid w:val="78CF668F"/>
     <w:multiLevelType w:val="hybridMultilevel"/>
     <w:tmpl w:val="B6649BAE"/>
@@ -10780,7 +10759,7 @@
       </w:pPr>
     </w:lvl>
   </w:abstractNum>
-  <w:abstractNum w:abstractNumId="30">
+  <w:abstractNum w:abstractNumId="30" w15:restartNumberingAfterBreak="0">
     <w:nsid w:val="79307D00"/>
     <w:multiLevelType w:val="multilevel"/>
     <w:tmpl w:val="F6F8208A"/>
@@ -10901,7 +10880,7 @@
       </w:rPr>
     </w:lvl>
   </w:abstractNum>
-  <w:abstractNum w:abstractNumId="31">
+  <w:abstractNum w:abstractNumId="31" w15:restartNumberingAfterBreak="0">
     <w:nsid w:val="7950476E"/>
     <w:multiLevelType w:val="multilevel"/>
     <w:tmpl w:val="42E8142A"/>
@@ -11022,7 +11001,7 @@
       </w:rPr>
     </w:lvl>
   </w:abstractNum>
-  <w:abstractNum w:abstractNumId="32">
+  <w:abstractNum w:abstractNumId="32" w15:restartNumberingAfterBreak="0">
     <w:nsid w:val="79ED4231"/>
     <w:multiLevelType w:val="hybridMultilevel"/>
     <w:tmpl w:val="071E55D8"/>
@@ -11238,7 +11217,7 @@
 </file>
 
 <file path=word/people.xml><?xml version="1.0" encoding="utf-8"?>
-<w15:people xmlns:wpc="http://schemas.microsoft.com/office/word/2010/wordprocessingCanvas" xmlns:mo="http://schemas.microsoft.com/office/mac/office/2008/main" xmlns:mc="http://schemas.openxmlformats.org/markup-compatibility/2006" xmlns:mv="urn:schemas-microsoft-com:mac:vml" xmlns:o="urn:schemas-microsoft-com:office:office" xmlns:r="http://schemas.openxmlformats.org/officeDocument/2006/relationships" xmlns:m="http://schemas.openxmlformats.org/officeDocument/2006/math" xmlns:v="urn:schemas-microsoft-com:vml" xmlns:wp14="http://schemas.microsoft.com/office/word/2010/wordprocessingDrawing" xmlns:wp="http://schemas.openxmlformats.org/drawingml/2006/wordprocessingDrawing" xmlns:w10="urn:schemas-microsoft-com:office:word" xmlns:w="http://schemas.openxmlformats.org/wordprocessingml/2006/main" xmlns:w14="http://schemas.microsoft.com/office/word/2010/wordml" xmlns:w15="http://schemas.microsoft.com/office/word/2012/wordml" xmlns:wpg="http://schemas.microsoft.com/office/word/2010/wordprocessingGroup" xmlns:wpi="http://schemas.microsoft.com/office/word/2010/wordprocessingInk" xmlns:wne="http://schemas.microsoft.com/office/word/2006/wordml" xmlns:wps="http://schemas.microsoft.com/office/word/2010/wordprocessingShape" mc:Ignorable="w14 w15 wp14">
+<w15:people xmlns:wpc="http://schemas.microsoft.com/office/word/2010/wordprocessingCanvas" xmlns:cx="http://schemas.microsoft.com/office/drawing/2014/chartex" xmlns:cx1="http://schemas.microsoft.com/office/drawing/2015/9/8/chartex" xmlns:cx2="http://schemas.microsoft.com/office/drawing/2015/10/21/chartex" xmlns:cx3="http://schemas.microsoft.com/office/drawing/2016/5/9/chartex" xmlns:cx4="http://schemas.microsoft.com/office/drawing/2016/5/10/chartex" xmlns:cx5="http://schemas.microsoft.com/office/drawing/2016/5/11/chartex" xmlns:cx6="http://schemas.microsoft.com/office/drawing/2016/5/12/chartex" xmlns:cx7="http://schemas.microsoft.com/office/drawing/2016/5/13/chartex" xmlns:cx8="http://schemas.microsoft.com/office/drawing/2016/5/14/chartex" xmlns:mc="http://schemas.openxmlformats.org/markup-compatibility/2006" xmlns:aink="http://schemas.microsoft.com/office/drawing/2016/ink" xmlns:am3d="http://schemas.microsoft.com/office/drawing/2017/model3d" xmlns:o="urn:schemas-microsoft-com:office:office" xmlns:r="http://schemas.openxmlformats.org/officeDocument/2006/relationships" xmlns:m="http://schemas.openxmlformats.org/officeDocument/2006/math" xmlns:v="urn:schemas-microsoft-com:vml" xmlns:wp14="http://schemas.microsoft.com/office/word/2010/wordprocessingDrawing" xmlns:wp="http://schemas.openxmlformats.org/drawingml/2006/wordprocessingDrawing" xmlns:w10="urn:schemas-microsoft-com:office:word" xmlns:w="http://schemas.openxmlformats.org/wordprocessingml/2006/main" xmlns:w14="http://schemas.microsoft.com/office/word/2010/wordml" xmlns:w15="http://schemas.microsoft.com/office/word/2012/wordml" xmlns:w16cid="http://schemas.microsoft.com/office/word/2016/wordml/cid" xmlns:w16se="http://schemas.microsoft.com/office/word/2015/wordml/symex" xmlns:wpg="http://schemas.microsoft.com/office/word/2010/wordprocessingGroup" xmlns:wpi="http://schemas.microsoft.com/office/word/2010/wordprocessingInk" xmlns:wne="http://schemas.microsoft.com/office/word/2006/wordml" xmlns:wps="http://schemas.microsoft.com/office/word/2010/wordprocessingShape" mc:Ignorable="w14 w15 w16se w16cid wp14">
   <w15:person w15:author="Michael Erkel">
     <w15:presenceInfo w15:providerId="None" w15:userId="Michael Erkel"/>
   </w15:person>
@@ -11246,7 +11225,7 @@
 </file>
 
 <file path=word/styles.xml><?xml version="1.0" encoding="utf-8"?>
-<w:styles xmlns:mc="http://schemas.openxmlformats.org/markup-compatibility/2006" xmlns:r="http://schemas.openxmlformats.org/officeDocument/2006/relationships" xmlns:w="http://schemas.openxmlformats.org/wordprocessingml/2006/main" xmlns:w14="http://schemas.microsoft.com/office/word/2010/wordml" xmlns:w15="http://schemas.microsoft.com/office/word/2012/wordml" mc:Ignorable="w14 w15">
+<w:styles xmlns:mc="http://schemas.openxmlformats.org/markup-compatibility/2006" xmlns:r="http://schemas.openxmlformats.org/officeDocument/2006/relationships" xmlns:w="http://schemas.openxmlformats.org/wordprocessingml/2006/main" xmlns:w14="http://schemas.microsoft.com/office/word/2010/wordml" xmlns:w15="http://schemas.microsoft.com/office/word/2012/wordml" xmlns:w16cid="http://schemas.microsoft.com/office/word/2016/wordml/cid" xmlns:w16se="http://schemas.microsoft.com/office/word/2015/wordml/symex" mc:Ignorable="w14 w15 w16se w16cid">
   <w:docDefaults>
     <w:rPrDefault>
       <w:rPr>
@@ -11258,7 +11237,7 @@
     </w:rPrDefault>
     <w:pPrDefault/>
   </w:docDefaults>
-  <w:latentStyles w:defLockedState="0" w:defUIPriority="99" w:defSemiHidden="0" w:defUnhideWhenUsed="0" w:defQFormat="0" w:count="382">
+  <w:latentStyles w:defLockedState="0" w:defUIPriority="99" w:defSemiHidden="0" w:defUnhideWhenUsed="0" w:defQFormat="0" w:count="375">
     <w:lsdException w:name="Normal" w:uiPriority="0" w:qFormat="1"/>
     <w:lsdException w:name="heading 1" w:uiPriority="9" w:qFormat="1"/>
     <w:lsdException w:name="heading 2" w:semiHidden="1" w:uiPriority="9" w:unhideWhenUsed="1" w:qFormat="1"/>
@@ -11415,15 +11394,6 @@
     <w:lsdException w:name="Balloon Text" w:semiHidden="1" w:unhideWhenUsed="1"/>
     <w:lsdException w:name="Table Grid" w:uiPriority="39"/>
     <w:lsdException w:name="Table Theme" w:semiHidden="1" w:unhideWhenUsed="1"/>
-    <w:lsdException w:name="Note Level 1" w:semiHidden="1" w:unhideWhenUsed="1"/>
-    <w:lsdException w:name="Note Level 2" w:semiHidden="1" w:unhideWhenUsed="1"/>
-    <w:lsdException w:name="Note Level 3" w:semiHidden="1" w:unhideWhenUsed="1"/>
-    <w:lsdException w:name="Note Level 4" w:semiHidden="1" w:unhideWhenUsed="1"/>
-    <w:lsdException w:name="Note Level 5" w:semiHidden="1" w:unhideWhenUsed="1"/>
-    <w:lsdException w:name="Note Level 6" w:semiHidden="1" w:unhideWhenUsed="1"/>
-    <w:lsdException w:name="Note Level 7" w:semiHidden="1" w:unhideWhenUsed="1"/>
-    <w:lsdException w:name="Note Level 8" w:semiHidden="1" w:unhideWhenUsed="1"/>
-    <w:lsdException w:name="Note Level 9" w:semiHidden="1" w:unhideWhenUsed="1"/>
     <w:lsdException w:name="Placeholder Text" w:semiHidden="1"/>
     <w:lsdException w:name="No Spacing" w:uiPriority="1" w:qFormat="1"/>
     <w:lsdException w:name="Light Shading" w:uiPriority="60"/>
@@ -11748,7 +11718,6 @@
     <w:uiPriority w:val="39"/>
     <w:rsid w:val="003617BD"/>
     <w:tblPr>
-      <w:tblInd w:w="0" w:type="dxa"/>
       <w:tblBorders>
         <w:top w:val="single" w:sz="4" w:space="0" w:color="auto"/>
         <w:left w:val="single" w:sz="4" w:space="0" w:color="auto"/>
@@ -11757,12 +11726,6 @@
         <w:insideH w:val="single" w:sz="4" w:space="0" w:color="auto"/>
         <w:insideV w:val="single" w:sz="4" w:space="0" w:color="auto"/>
       </w:tblBorders>
-      <w:tblCellMar>
-        <w:top w:w="0" w:type="dxa"/>
-        <w:left w:w="108" w:type="dxa"/>
-        <w:bottom w:w="0" w:type="dxa"/>
-        <w:right w:w="108" w:type="dxa"/>
-      </w:tblCellMar>
     </w:tblPr>
   </w:style>
   <w:style w:type="paragraph" w:styleId="KeinLeerraum">
@@ -11821,7 +11784,7 @@
     <w:unhideWhenUsed/>
     <w:rsid w:val="008F382D"/>
   </w:style>
-  <w:style w:type="character" w:styleId="Link">
+  <w:style w:type="character" w:styleId="Hyperlink">
     <w:name w:val="Hyperlink"/>
     <w:basedOn w:val="Absatz-Standardschriftart"/>
     <w:uiPriority w:val="99"/>
@@ -12517,7 +12480,7 @@
 </file>
 
 <file path=customXml/itemProps1.xml><?xml version="1.0" encoding="utf-8"?>
-<ds:datastoreItem xmlns:ds="http://schemas.openxmlformats.org/officeDocument/2006/customXml" ds:itemID="{38E8F5D9-E6FD-2145-9AAD-A344E01685DC}">
+<ds:datastoreItem xmlns:ds="http://schemas.openxmlformats.org/officeDocument/2006/customXml" ds:itemID="{6953285B-1D12-44D2-82B5-936F08308725}">
   <ds:schemaRefs>
     <ds:schemaRef ds:uri="http://schemas.openxmlformats.org/officeDocument/2006/bibliography"/>
   </ds:schemaRefs>

</xml_diff>